<commit_message>
Updated DoD en Samenwerkingscontract
</commit_message>
<xml_diff>
--- a/Scrum stuff/Definition of Done.docx
+++ b/Scrum stuff/Definition of Done.docx
@@ -189,13 +189,92 @@
       <w:r>
         <w:t xml:space="preserve">Alle groepsleden zijn het unaniem eens over de volledig- en netheid van het document. </w:t>
       </w:r>
+    </w:p>
+    <w:p>
+      <w:pPr>
+        <w:ind w:left="360"/>
+        <w:rPr>
+          <w:b/>
+        </w:rPr>
+      </w:pPr>
+      <w:r>
+        <w:rPr>
+          <w:b/>
+        </w:rPr>
+        <w:t>Nakijken</w:t>
+      </w:r>
+    </w:p>
+    <w:p>
+      <w:pPr>
+        <w:pStyle w:val="Lijstalinea"/>
+        <w:numPr>
+          <w:ilvl w:val="0"/>
+          <w:numId w:val="2"/>
+        </w:numPr>
+        <w:rPr>
+          <w:b/>
+        </w:rPr>
+      </w:pPr>
+      <w:r>
+        <w:t xml:space="preserve">Voor alle scrum- gerelateerde documenten (Zoals sprint </w:t>
+      </w:r>
+      <w:proofErr w:type="spellStart"/>
+      <w:r>
+        <w:t>backlog</w:t>
+      </w:r>
+      <w:proofErr w:type="spellEnd"/>
+      <w:r>
+        <w:t xml:space="preserve">, samenwerkingscontract, product </w:t>
+      </w:r>
+      <w:proofErr w:type="spellStart"/>
+      <w:r>
+        <w:t>backlog</w:t>
+      </w:r>
+      <w:proofErr w:type="spellEnd"/>
+      <w:r>
+        <w:t xml:space="preserve">) en de UML diagrammen zullen Jasper en Chava de documenten nakijken om te zien of ze voldoen aan de </w:t>
+      </w:r>
+      <w:proofErr w:type="spellStart"/>
+      <w:r>
+        <w:t>definition</w:t>
+      </w:r>
+      <w:proofErr w:type="spellEnd"/>
+      <w:r>
+        <w:t xml:space="preserve"> of </w:t>
+      </w:r>
+      <w:proofErr w:type="spellStart"/>
+      <w:r>
+        <w:t>done</w:t>
+      </w:r>
+      <w:proofErr w:type="spellEnd"/>
+      <w:r>
+        <w:t>.</w:t>
+      </w:r>
+    </w:p>
+    <w:p>
+      <w:pPr>
+        <w:pStyle w:val="Lijstalinea"/>
+        <w:numPr>
+          <w:ilvl w:val="0"/>
+          <w:numId w:val="2"/>
+        </w:numPr>
+        <w:rPr>
+          <w:b/>
+        </w:rPr>
+      </w:pPr>
+      <w:r>
+        <w:t xml:space="preserve">Voor alle code gerelateerde documenten zullen Marco, Marc en Marcel de documenten afwisselend nakijken om te zien of ze voldoen aan de </w:t>
+      </w:r>
+      <w:proofErr w:type="spellStart"/>
+      <w:r>
+        <w:t>definition</w:t>
+      </w:r>
+      <w:proofErr w:type="spellEnd"/>
+      <w:r>
+        <w:t xml:space="preserve"> of done</w:t>
+      </w:r>
       <w:bookmarkStart w:id="0" w:name="_GoBack"/>
       <w:bookmarkEnd w:id="0"/>
-    </w:p>
-    <w:p>
-      <w:pPr>
-        <w:ind w:left="360"/>
-      </w:pPr>
     </w:p>
     <w:p/>
     <w:sectPr>

</xml_diff>